<commit_message>
created paraNumAnalysis, and renamed paraML
created paraNumAnalysis that calculates MSD, instantaneous speed, and average speed, and then plots them onto a single figure. Also renamed paraML to paraML_ImageAnalysis in preparation for making a ML script for trajectory splitting image analysis.
</commit_message>
<xml_diff>
--- a/Sporozoite-movement-ver1.docx
+++ b/Sporozoite-movement-ver1.docx
@@ -1,10 +1,11 @@
 
 <file path=word/document.xml><?xml version="1.0" encoding="utf-8"?>
-<w:document xmlns:wpc="http://schemas.microsoft.com/office/word/2010/wordprocessingCanvas" xmlns:cx="http://schemas.microsoft.com/office/drawing/2014/chartex" xmlns:cx1="http://schemas.microsoft.com/office/drawing/2015/9/8/chartex" xmlns:cx2="http://schemas.microsoft.com/office/drawing/2015/10/21/chartex" xmlns:cx3="http://schemas.microsoft.com/office/drawing/2016/5/9/chartex" xmlns:cx4="http://schemas.microsoft.com/office/drawing/2016/5/10/chartex" xmlns:cx5="http://schemas.microsoft.com/office/drawing/2016/5/11/chartex" xmlns:cx6="http://schemas.microsoft.com/office/drawing/2016/5/12/chartex" xmlns:cx7="http://schemas.microsoft.com/office/drawing/2016/5/13/chartex" xmlns:cx8="http://schemas.microsoft.com/office/drawing/2016/5/14/chartex" xmlns:mc="http://schemas.openxmlformats.org/markup-compatibility/2006" xmlns:aink="http://schemas.microsoft.com/office/drawing/2016/ink" xmlns:am3d="http://schemas.microsoft.com/office/drawing/2017/model3d" xmlns:o="urn:schemas-microsoft-com:office:office" xmlns:oel="http://schemas.microsoft.com/office/2019/extlst" xmlns:r="http://schemas.openxmlformats.org/officeDocument/2006/relationships" xmlns:m="http://schemas.openxmlformats.org/officeDocument/2006/math" xmlns:v="urn:schemas-microsoft-com:vml" xmlns:wp14="http://schemas.microsoft.com/office/word/2010/wordprocessingDrawing" xmlns:wp="http://schemas.openxmlformats.org/drawingml/2006/wordprocessingDrawing" xmlns:w10="urn:schemas-microsoft-com:office:word" xmlns:w="http://schemas.openxmlformats.org/wordprocessingml/2006/main" xmlns:w14="http://schemas.microsoft.com/office/word/2010/wordml" xmlns:w15="http://schemas.microsoft.com/office/word/2012/wordml" xmlns:w16cex="http://schemas.microsoft.com/office/word/2018/wordml/cex" xmlns:w16cid="http://schemas.microsoft.com/office/word/2016/wordml/cid" xmlns:w16="http://schemas.microsoft.com/office/word/2018/wordml" xmlns:w16du="http://schemas.microsoft.com/office/word/2023/wordml/word16du" xmlns:w16sdtdh="http://schemas.microsoft.com/office/word/2020/wordml/sdtdatahash" xmlns:w16se="http://schemas.microsoft.com/office/word/2015/wordml/symex" xmlns:wpg="http://schemas.microsoft.com/office/word/2010/wordprocessingGroup" xmlns:wpi="http://schemas.microsoft.com/office/word/2010/wordprocessingInk" xmlns:wne="http://schemas.microsoft.com/office/word/2006/wordml" xmlns:wps="http://schemas.microsoft.com/office/word/2010/wordprocessingShape" mc:Ignorable="w14 w15 w16se w16cid w16 w16cex w16sdtdh w16du wp14">
+<w:document xmlns:o="urn:schemas-microsoft-com:office:office" xmlns:r="http://schemas.openxmlformats.org/officeDocument/2006/relationships" xmlns:v="urn:schemas-microsoft-com:vml" xmlns:w="http://schemas.openxmlformats.org/wordprocessingml/2006/main" xmlns:w10="urn:schemas-microsoft-com:office:word" xmlns:wp="http://schemas.openxmlformats.org/drawingml/2006/wordprocessingDrawing" xmlns:wps="http://schemas.microsoft.com/office/word/2010/wordprocessingShape" xmlns:wpg="http://schemas.microsoft.com/office/word/2010/wordprocessingGroup" xmlns:mc="http://schemas.openxmlformats.org/markup-compatibility/2006" xmlns:wp14="http://schemas.microsoft.com/office/word/2010/wordprocessingDrawing" xmlns:w14="http://schemas.microsoft.com/office/word/2010/wordml" xmlns:w15="http://schemas.microsoft.com/office/word/2012/wordml" mc:Ignorable="w14 wp14 w15">
   <w:body>
     <w:p>
       <w:pPr>
         <w:pStyle w:val="Heading1"/>
+        <w:spacing w:before="240" w:after="0"/>
         <w:rPr>
           <w:b/>
           <w:bCs/>
@@ -15,112 +16,48 @@
           <w:b/>
           <w:bCs/>
         </w:rPr>
-        <w:t>Predicting m</w:t>
+        <w:t>Predicting movement patterns of Plasmodium sporozoites in the skin of mice</w:t>
+      </w:r>
+    </w:p>
+    <w:p>
+      <w:pPr>
+        <w:pStyle w:val="Normal"/>
+        <w:rPr/>
+      </w:pPr>
+      <w:r>
+        <w:rPr/>
+      </w:r>
+    </w:p>
+    <w:p>
+      <w:pPr>
+        <w:pStyle w:val="Normal"/>
+        <w:rPr/>
+      </w:pPr>
+      <w:r>
+        <w:rPr/>
+        <w:t xml:space="preserve">Our collaborators performed the following experiments. They injected sporozoites, parasites that cause malaria, into skin of mice and imaged movements of these parasites over time with a microscope. The data from these experiments are provided. These experiments were performed several times; different “movies” are for different experiments in which different numbers of parasites were imaged. In the data data, there </w:t>
       </w:r>
       <w:r>
         <w:rPr>
           <w:b/>
           <w:bCs/>
         </w:rPr>
-        <w:t xml:space="preserve">ovement </w:t>
+        <w:t>(x,y)</w:t>
       </w:r>
       <w:r>
-        <w:rPr>
-          <w:b/>
-          <w:bCs/>
-        </w:rPr>
-        <w:t xml:space="preserve">patterns </w:t>
-      </w:r>
-      <w:r>
-        <w:rPr>
-          <w:b/>
-          <w:bCs/>
-        </w:rPr>
-        <w:t>of Plasmodium sporozoites in the skin of mice</w:t>
+        <w:rPr/>
+        <w:t xml:space="preserve"> positions of each parasite (with a given Parasite ID) over time (in sec). We would like to understand movement patterns of these parasites in the skin. Using a programming language of your choice (R, python, or similar but preferably using open-source languages), write a program and a short report addressing the following tasks/questions: </w:t>
       </w:r>
     </w:p>
-    <w:p/>
     <w:p>
+      <w:pPr>
+        <w:pStyle w:val="Normal"/>
+        <w:rPr/>
+      </w:pPr>
       <w:r>
-        <w:t xml:space="preserve">Our collaborators performed the following experiments. They </w:t>
-      </w:r>
-      <w:r>
-        <w:t>injected sporozoites, parasites that cause malaria, into skin of mice and imaged movements of these parasites over time</w:t>
-      </w:r>
-      <w:r>
-        <w:t xml:space="preserve"> with a microscope</w:t>
-      </w:r>
-      <w:r>
-        <w:t xml:space="preserve">. </w:t>
-      </w:r>
-      <w:r>
-        <w:t xml:space="preserve">The data from these experiments are provided. </w:t>
-      </w:r>
-      <w:r>
-        <w:t xml:space="preserve">These experiments were performed several times; different “movies” are for different experiments in which different numbers of parasites were imaged. </w:t>
-      </w:r>
-      <w:r>
-        <w:t>In the data</w:t>
-      </w:r>
-      <w:r>
-        <w:t xml:space="preserve"> </w:t>
-      </w:r>
-      <w:proofErr w:type="spellStart"/>
-      <w:r>
-        <w:t>data</w:t>
-      </w:r>
-      <w:proofErr w:type="spellEnd"/>
-      <w:r>
-        <w:t xml:space="preserve">, there </w:t>
-      </w:r>
-      <w:r>
-        <w:rPr>
-          <w:b/>
-          <w:bCs/>
-        </w:rPr>
-        <w:t>(</w:t>
-      </w:r>
-      <w:proofErr w:type="spellStart"/>
-      <w:proofErr w:type="gramStart"/>
-      <w:r>
-        <w:rPr>
-          <w:b/>
-          <w:bCs/>
-        </w:rPr>
-        <w:t>x,y</w:t>
-      </w:r>
-      <w:proofErr w:type="spellEnd"/>
-      <w:proofErr w:type="gramEnd"/>
-      <w:r>
-        <w:rPr>
-          <w:b/>
-          <w:bCs/>
-        </w:rPr>
-        <w:t>)</w:t>
-      </w:r>
-      <w:r>
-        <w:t xml:space="preserve"> positions of each parasite (with a given </w:t>
-      </w:r>
-      <w:r>
-        <w:t>Parasite</w:t>
-      </w:r>
-      <w:r>
-        <w:t xml:space="preserve"> ID) over time (in sec). We would like to understand movement patterns of these parasites in the skin. Using a programming language of your choice (R, python, or similar</w:t>
-      </w:r>
-      <w:r>
-        <w:t xml:space="preserve"> but preferably using </w:t>
-      </w:r>
-      <w:r>
-        <w:t>open-source</w:t>
-      </w:r>
-      <w:r>
-        <w:t xml:space="preserve"> languages</w:t>
-      </w:r>
-      <w:r>
-        <w:t xml:space="preserve">), write a program and a short report addressing the following tasks/questions: </w:t>
+        <w:rPr/>
       </w:r>
     </w:p>
-    <w:p/>
     <w:p>
       <w:pPr>
         <w:pStyle w:val="ListParagraph"/>
@@ -128,18 +65,11 @@
           <w:ilvl w:val="0"/>
           <w:numId w:val="1"/>
         </w:numPr>
+        <w:rPr/>
       </w:pPr>
       <w:r>
-        <w:t>Import the</w:t>
-      </w:r>
-      <w:r>
-        <w:t>se</w:t>
-      </w:r>
-      <w:r>
-        <w:t xml:space="preserve"> data </w:t>
-      </w:r>
-      <w:r>
-        <w:t>and plot trajectories for a selected list of parasites.</w:t>
+        <w:rPr/>
+        <w:t>Import these data and plot trajectories for a selected list of parasites.</w:t>
       </w:r>
     </w:p>
     <w:p>
@@ -149,24 +79,11 @@
           <w:ilvl w:val="0"/>
           <w:numId w:val="1"/>
         </w:numPr>
+        <w:rPr/>
       </w:pPr>
       <w:r>
-        <w:t xml:space="preserve">Calculate </w:t>
-      </w:r>
-      <w:r>
-        <w:t xml:space="preserve">distribution of average and instantaneous speeds for all parasites, </w:t>
-      </w:r>
-      <w:r>
-        <w:t>mean squared displacement</w:t>
-      </w:r>
-      <w:r>
-        <w:t xml:space="preserve"> change with time </w:t>
-      </w:r>
-      <w:r>
-        <w:t xml:space="preserve">for all parasites </w:t>
-      </w:r>
-      <w:r>
-        <w:t xml:space="preserve">and generate plots of these characteristics. </w:t>
+        <w:rPr/>
+        <w:t xml:space="preserve">Calculate distribution of average and instantaneous speeds for all parasites, mean squared displacement change with time for all parasites and generate plots of these characteristics. </w:t>
       </w:r>
     </w:p>
     <w:p>
@@ -176,12 +93,11 @@
           <w:ilvl w:val="0"/>
           <w:numId w:val="1"/>
         </w:numPr>
+        <w:rPr/>
       </w:pPr>
       <w:r>
-        <w:t xml:space="preserve">Using machine learning (or other techniques), what movement patterns of the parasites can you detect? </w:t>
-      </w:r>
-      <w:r>
-        <w:t>How many groups of parasites are there?</w:t>
+        <w:rPr/>
+        <w:t>Using machine learning (or other techniques), what movement patterns of the parasites can you detect? How many groups of parasites are there?</w:t>
       </w:r>
     </w:p>
     <w:p>
@@ -191,177 +107,292 @@
           <w:ilvl w:val="0"/>
           <w:numId w:val="1"/>
         </w:numPr>
+        <w:rPr/>
       </w:pPr>
       <w:r>
-        <w:t xml:space="preserve">Can you propose a </w:t>
-      </w:r>
-      <w:r>
-        <w:t xml:space="preserve">machine learning-based </w:t>
-      </w:r>
-      <w:r>
-        <w:t xml:space="preserve">method to </w:t>
-      </w:r>
-      <w:r>
-        <w:t>predict</w:t>
-      </w:r>
-      <w:r>
-        <w:t xml:space="preserve"> movement pattern</w:t>
-      </w:r>
-      <w:r>
-        <w:t xml:space="preserve"> from a given trajectory data</w:t>
-      </w:r>
-      <w:r>
-        <w:t xml:space="preserve">? What is the precision/AUC of your method? </w:t>
-      </w:r>
-      <w:r>
+        <w:rPr/>
+        <w:t xml:space="preserve">Can you propose a machine learning-based method to predict movement pattern from a given trajectory data? What is the precision/AUC of your method? </w:t>
         <w:br/>
       </w:r>
     </w:p>
     <w:p>
+      <w:pPr>
+        <w:pStyle w:val="Normal"/>
+        <w:rPr/>
+      </w:pPr>
       <w:r>
-        <w:t xml:space="preserve">Following these analyses, write a short (up to 2 pages) report that should include figures </w:t>
-      </w:r>
-      <w:r>
-        <w:t xml:space="preserve">with informative captions </w:t>
-      </w:r>
-      <w:r>
-        <w:t>addressing the questions posted.</w:t>
-      </w:r>
-      <w:r>
-        <w:t xml:space="preserve"> Also submit the code</w:t>
-      </w:r>
-      <w:r>
-        <w:t xml:space="preserve"> (annotated, so analyses can be repeated)</w:t>
-      </w:r>
-      <w:r>
-        <w:t xml:space="preserve"> that was used to address these questions</w:t>
-      </w:r>
-      <w:r>
-        <w:t xml:space="preserve"> (not included in the </w:t>
-      </w:r>
-      <w:r>
-        <w:t>2-page</w:t>
-      </w:r>
-      <w:r>
-        <w:t xml:space="preserve"> limit)</w:t>
-      </w:r>
-      <w:r>
-        <w:t xml:space="preserve">. </w:t>
+        <w:rPr/>
+        <w:t xml:space="preserve">Following these analyses, write a short (up to 2 pages) report that should include figures with informative captions addressing the questions posted. Also submit the code (annotated, so analyses can be repeated) that was used to address these questions (not included in the 2-page limit). </w:t>
       </w:r>
     </w:p>
     <w:sectPr>
+      <w:type w:val="nextPage"/>
       <w:pgSz w:w="12240" w:h="15840"/>
-      <w:pgMar w:top="1440" w:right="1440" w:bottom="1440" w:left="1440" w:header="720" w:footer="720" w:gutter="0"/>
-      <w:cols w:space="720"/>
-      <w:docGrid w:linePitch="360"/>
+      <w:pgMar w:left="1440" w:right="1440" w:gutter="0" w:header="0" w:top="1440" w:footer="0" w:bottom="1440"/>
+      <w:pgNumType w:fmt="decimal"/>
+      <w:formProt w:val="false"/>
+      <w:textDirection w:val="lrTb"/>
+      <w:docGrid w:type="default" w:linePitch="360" w:charSpace="0"/>
     </w:sectPr>
   </w:body>
 </w:document>
 </file>
 
 <file path=word/numbering.xml><?xml version="1.0" encoding="utf-8"?>
-<w:numbering xmlns:wpc="http://schemas.microsoft.com/office/word/2010/wordprocessingCanvas" xmlns:cx="http://schemas.microsoft.com/office/drawing/2014/chartex" xmlns:cx1="http://schemas.microsoft.com/office/drawing/2015/9/8/chartex" xmlns:cx2="http://schemas.microsoft.com/office/drawing/2015/10/21/chartex" xmlns:cx3="http://schemas.microsoft.com/office/drawing/2016/5/9/chartex" xmlns:cx4="http://schemas.microsoft.com/office/drawing/2016/5/10/chartex" xmlns:cx5="http://schemas.microsoft.com/office/drawing/2016/5/11/chartex" xmlns:cx6="http://schemas.microsoft.com/office/drawing/2016/5/12/chartex" xmlns:cx7="http://schemas.microsoft.com/office/drawing/2016/5/13/chartex" xmlns:cx8="http://schemas.microsoft.com/office/drawing/2016/5/14/chartex" xmlns:mc="http://schemas.openxmlformats.org/markup-compatibility/2006" xmlns:aink="http://schemas.microsoft.com/office/drawing/2016/ink" xmlns:am3d="http://schemas.microsoft.com/office/drawing/2017/model3d" xmlns:o="urn:schemas-microsoft-com:office:office" xmlns:oel="http://schemas.microsoft.com/office/2019/extlst" xmlns:r="http://schemas.openxmlformats.org/officeDocument/2006/relationships" xmlns:m="http://schemas.openxmlformats.org/officeDocument/2006/math" xmlns:v="urn:schemas-microsoft-com:vml" xmlns:wp14="http://schemas.microsoft.com/office/word/2010/wordprocessingDrawing" xmlns:wp="http://schemas.openxmlformats.org/drawingml/2006/wordprocessingDrawing" xmlns:w10="urn:schemas-microsoft-com:office:word" xmlns:w="http://schemas.openxmlformats.org/wordprocessingml/2006/main" xmlns:w14="http://schemas.microsoft.com/office/word/2010/wordml" xmlns:w15="http://schemas.microsoft.com/office/word/2012/wordml" xmlns:w16cex="http://schemas.microsoft.com/office/word/2018/wordml/cex" xmlns:w16cid="http://schemas.microsoft.com/office/word/2016/wordml/cid" xmlns:w16="http://schemas.microsoft.com/office/word/2018/wordml" xmlns:w16du="http://schemas.microsoft.com/office/word/2023/wordml/word16du" xmlns:w16sdtdh="http://schemas.microsoft.com/office/word/2020/wordml/sdtdatahash" xmlns:w16se="http://schemas.microsoft.com/office/word/2015/wordml/symex" xmlns:wpg="http://schemas.microsoft.com/office/word/2010/wordprocessingGroup" xmlns:wpi="http://schemas.microsoft.com/office/word/2010/wordprocessingInk" xmlns:wne="http://schemas.microsoft.com/office/word/2006/wordml" xmlns:wps="http://schemas.microsoft.com/office/word/2010/wordprocessingShape" mc:Ignorable="w14 w15 w16se w16cid w16 w16cex w16sdtdh w16du wp14">
-  <w:abstractNum w:abstractNumId="0" w15:restartNumberingAfterBreak="0">
-    <w:nsid w:val="3FA3138E"/>
-    <w:multiLevelType w:val="hybridMultilevel"/>
-    <w:tmpl w:val="BBA2EC4E"/>
-    <w:lvl w:ilvl="0" w:tplc="0409000F">
+<w:numbering xmlns:w="http://schemas.openxmlformats.org/wordprocessingml/2006/main" xmlns:o="urn:schemas-microsoft-com:office:office" xmlns:r="http://schemas.openxmlformats.org/officeDocument/2006/relationships" xmlns:v="urn:schemas-microsoft-com:vml" xmlns:mc="http://schemas.openxmlformats.org/markup-compatibility/2006" xmlns:w14="http://schemas.microsoft.com/office/word/2010/wordml" mc:Ignorable="w14">
+  <w:abstractNum w:abstractNumId="1">
+    <w:lvl w:ilvl="0">
       <w:start w:val="1"/>
       <w:numFmt w:val="decimal"/>
       <w:lvlText w:val="%1."/>
       <w:lvlJc w:val="left"/>
       <w:pPr>
+        <w:tabs>
+          <w:tab w:val="num" w:pos="0"/>
+        </w:tabs>
         <w:ind w:left="720" w:hanging="360"/>
       </w:pPr>
-      <w:rPr>
-        <w:rFonts w:hint="default"/>
-      </w:rPr>
-    </w:lvl>
-    <w:lvl w:ilvl="1" w:tplc="04090019" w:tentative="1">
+      <w:rPr/>
+    </w:lvl>
+    <w:lvl w:ilvl="1">
       <w:start w:val="1"/>
       <w:numFmt w:val="lowerLetter"/>
       <w:lvlText w:val="%2."/>
       <w:lvlJc w:val="left"/>
       <w:pPr>
+        <w:tabs>
+          <w:tab w:val="num" w:pos="0"/>
+        </w:tabs>
         <w:ind w:left="1440" w:hanging="360"/>
       </w:pPr>
-    </w:lvl>
-    <w:lvl w:ilvl="2" w:tplc="0409001B" w:tentative="1">
+      <w:rPr/>
+    </w:lvl>
+    <w:lvl w:ilvl="2">
       <w:start w:val="1"/>
       <w:numFmt w:val="lowerRoman"/>
       <w:lvlText w:val="%3."/>
       <w:lvlJc w:val="right"/>
       <w:pPr>
+        <w:tabs>
+          <w:tab w:val="num" w:pos="0"/>
+        </w:tabs>
         <w:ind w:left="2160" w:hanging="180"/>
       </w:pPr>
-    </w:lvl>
-    <w:lvl w:ilvl="3" w:tplc="0409000F" w:tentative="1">
+      <w:rPr/>
+    </w:lvl>
+    <w:lvl w:ilvl="3">
       <w:start w:val="1"/>
       <w:numFmt w:val="decimal"/>
       <w:lvlText w:val="%4."/>
       <w:lvlJc w:val="left"/>
       <w:pPr>
+        <w:tabs>
+          <w:tab w:val="num" w:pos="0"/>
+        </w:tabs>
         <w:ind w:left="2880" w:hanging="360"/>
       </w:pPr>
-    </w:lvl>
-    <w:lvl w:ilvl="4" w:tplc="04090019" w:tentative="1">
+      <w:rPr/>
+    </w:lvl>
+    <w:lvl w:ilvl="4">
       <w:start w:val="1"/>
       <w:numFmt w:val="lowerLetter"/>
       <w:lvlText w:val="%5."/>
       <w:lvlJc w:val="left"/>
       <w:pPr>
+        <w:tabs>
+          <w:tab w:val="num" w:pos="0"/>
+        </w:tabs>
         <w:ind w:left="3600" w:hanging="360"/>
       </w:pPr>
-    </w:lvl>
-    <w:lvl w:ilvl="5" w:tplc="0409001B" w:tentative="1">
+      <w:rPr/>
+    </w:lvl>
+    <w:lvl w:ilvl="5">
       <w:start w:val="1"/>
       <w:numFmt w:val="lowerRoman"/>
       <w:lvlText w:val="%6."/>
       <w:lvlJc w:val="right"/>
       <w:pPr>
+        <w:tabs>
+          <w:tab w:val="num" w:pos="0"/>
+        </w:tabs>
         <w:ind w:left="4320" w:hanging="180"/>
       </w:pPr>
-    </w:lvl>
-    <w:lvl w:ilvl="6" w:tplc="0409000F" w:tentative="1">
+      <w:rPr/>
+    </w:lvl>
+    <w:lvl w:ilvl="6">
       <w:start w:val="1"/>
       <w:numFmt w:val="decimal"/>
       <w:lvlText w:val="%7."/>
       <w:lvlJc w:val="left"/>
       <w:pPr>
+        <w:tabs>
+          <w:tab w:val="num" w:pos="0"/>
+        </w:tabs>
         <w:ind w:left="5040" w:hanging="360"/>
       </w:pPr>
-    </w:lvl>
-    <w:lvl w:ilvl="7" w:tplc="04090019" w:tentative="1">
+      <w:rPr/>
+    </w:lvl>
+    <w:lvl w:ilvl="7">
       <w:start w:val="1"/>
       <w:numFmt w:val="lowerLetter"/>
       <w:lvlText w:val="%8."/>
       <w:lvlJc w:val="left"/>
       <w:pPr>
+        <w:tabs>
+          <w:tab w:val="num" w:pos="0"/>
+        </w:tabs>
         <w:ind w:left="5760" w:hanging="360"/>
       </w:pPr>
-    </w:lvl>
-    <w:lvl w:ilvl="8" w:tplc="0409001B" w:tentative="1">
+      <w:rPr/>
+    </w:lvl>
+    <w:lvl w:ilvl="8">
       <w:start w:val="1"/>
       <w:numFmt w:val="lowerRoman"/>
       <w:lvlText w:val="%9."/>
       <w:lvlJc w:val="right"/>
       <w:pPr>
+        <w:tabs>
+          <w:tab w:val="num" w:pos="0"/>
+        </w:tabs>
         <w:ind w:left="6480" w:hanging="180"/>
       </w:pPr>
+      <w:rPr/>
     </w:lvl>
   </w:abstractNum>
-  <w:num w:numId="1" w16cid:durableId="859589262">
-    <w:abstractNumId w:val="0"/>
+  <w:abstractNum w:abstractNumId="2">
+    <w:lvl w:ilvl="0">
+      <w:start w:val="1"/>
+      <w:numFmt w:val="none"/>
+      <w:suff w:val="nothing"/>
+      <w:lvlText w:val=""/>
+      <w:lvlJc w:val="left"/>
+      <w:pPr>
+        <w:tabs>
+          <w:tab w:val="num" w:pos="0"/>
+        </w:tabs>
+        <w:ind w:left="0" w:hanging="0"/>
+      </w:pPr>
+    </w:lvl>
+    <w:lvl w:ilvl="1">
+      <w:start w:val="1"/>
+      <w:numFmt w:val="none"/>
+      <w:suff w:val="nothing"/>
+      <w:lvlText w:val=""/>
+      <w:lvlJc w:val="left"/>
+      <w:pPr>
+        <w:tabs>
+          <w:tab w:val="num" w:pos="0"/>
+        </w:tabs>
+        <w:ind w:left="0" w:hanging="0"/>
+      </w:pPr>
+    </w:lvl>
+    <w:lvl w:ilvl="2">
+      <w:start w:val="1"/>
+      <w:numFmt w:val="none"/>
+      <w:suff w:val="nothing"/>
+      <w:lvlText w:val=""/>
+      <w:lvlJc w:val="left"/>
+      <w:pPr>
+        <w:tabs>
+          <w:tab w:val="num" w:pos="0"/>
+        </w:tabs>
+        <w:ind w:left="0" w:hanging="0"/>
+      </w:pPr>
+    </w:lvl>
+    <w:lvl w:ilvl="3">
+      <w:start w:val="1"/>
+      <w:numFmt w:val="none"/>
+      <w:suff w:val="nothing"/>
+      <w:lvlText w:val=""/>
+      <w:lvlJc w:val="left"/>
+      <w:pPr>
+        <w:tabs>
+          <w:tab w:val="num" w:pos="0"/>
+        </w:tabs>
+        <w:ind w:left="0" w:hanging="0"/>
+      </w:pPr>
+    </w:lvl>
+    <w:lvl w:ilvl="4">
+      <w:start w:val="1"/>
+      <w:numFmt w:val="none"/>
+      <w:suff w:val="nothing"/>
+      <w:lvlText w:val=""/>
+      <w:lvlJc w:val="left"/>
+      <w:pPr>
+        <w:tabs>
+          <w:tab w:val="num" w:pos="0"/>
+        </w:tabs>
+        <w:ind w:left="0" w:hanging="0"/>
+      </w:pPr>
+    </w:lvl>
+    <w:lvl w:ilvl="5">
+      <w:start w:val="1"/>
+      <w:numFmt w:val="none"/>
+      <w:suff w:val="nothing"/>
+      <w:lvlText w:val=""/>
+      <w:lvlJc w:val="left"/>
+      <w:pPr>
+        <w:tabs>
+          <w:tab w:val="num" w:pos="0"/>
+        </w:tabs>
+        <w:ind w:left="0" w:hanging="0"/>
+      </w:pPr>
+    </w:lvl>
+    <w:lvl w:ilvl="6">
+      <w:start w:val="1"/>
+      <w:numFmt w:val="none"/>
+      <w:suff w:val="nothing"/>
+      <w:lvlText w:val=""/>
+      <w:lvlJc w:val="left"/>
+      <w:pPr>
+        <w:tabs>
+          <w:tab w:val="num" w:pos="0"/>
+        </w:tabs>
+        <w:ind w:left="0" w:hanging="0"/>
+      </w:pPr>
+    </w:lvl>
+    <w:lvl w:ilvl="7">
+      <w:start w:val="1"/>
+      <w:numFmt w:val="none"/>
+      <w:suff w:val="nothing"/>
+      <w:lvlText w:val=""/>
+      <w:lvlJc w:val="left"/>
+      <w:pPr>
+        <w:tabs>
+          <w:tab w:val="num" w:pos="0"/>
+        </w:tabs>
+        <w:ind w:left="0" w:hanging="0"/>
+      </w:pPr>
+    </w:lvl>
+    <w:lvl w:ilvl="8">
+      <w:start w:val="1"/>
+      <w:numFmt w:val="none"/>
+      <w:suff w:val="nothing"/>
+      <w:lvlText w:val=""/>
+      <w:lvlJc w:val="left"/>
+      <w:pPr>
+        <w:tabs>
+          <w:tab w:val="num" w:pos="0"/>
+        </w:tabs>
+        <w:ind w:left="0" w:hanging="0"/>
+      </w:pPr>
+    </w:lvl>
+  </w:abstractNum>
+  <w:num w:numId="1">
+    <w:abstractNumId w:val="1"/>
+  </w:num>
+  <w:num w:numId="2">
+    <w:abstractNumId w:val="2"/>
   </w:num>
 </w:numbering>
 </file>
 
 <file path=word/styles.xml><?xml version="1.0" encoding="utf-8"?>
-<w:styles xmlns:mc="http://schemas.openxmlformats.org/markup-compatibility/2006" xmlns:r="http://schemas.openxmlformats.org/officeDocument/2006/relationships" xmlns:w="http://schemas.openxmlformats.org/wordprocessingml/2006/main" xmlns:w14="http://schemas.microsoft.com/office/word/2010/wordml" xmlns:w15="http://schemas.microsoft.com/office/word/2012/wordml" xmlns:w16cex="http://schemas.microsoft.com/office/word/2018/wordml/cex" xmlns:w16cid="http://schemas.microsoft.com/office/word/2016/wordml/cid" xmlns:w16="http://schemas.microsoft.com/office/word/2018/wordml" xmlns:w16du="http://schemas.microsoft.com/office/word/2023/wordml/word16du" xmlns:w16sdtdh="http://schemas.microsoft.com/office/word/2020/wordml/sdtdatahash" xmlns:w16se="http://schemas.microsoft.com/office/word/2015/wordml/symex" mc:Ignorable="w14 w15 w16se w16cid w16 w16cex w16sdtdh w16du">
+<w:styles xmlns:w="http://schemas.openxmlformats.org/wordprocessingml/2006/main" xmlns:w14="http://schemas.microsoft.com/office/word/2010/wordml" xmlns:mc="http://schemas.openxmlformats.org/markup-compatibility/2006" mc:Ignorable="w14">
   <w:docDefaults>
     <w:rPrDefault>
       <w:rPr>
-        <w:rFonts w:asciiTheme="minorHAnsi" w:eastAsiaTheme="minorHAnsi" w:hAnsiTheme="minorHAnsi" w:cstheme="minorBidi"/>
+        <w:rFonts w:ascii="Calibri" w:hAnsi="Calibri" w:eastAsia="Calibri" w:cs="" w:asciiTheme="minorHAnsi" w:cstheme="minorBidi" w:eastAsiaTheme="minorHAnsi" w:hAnsiTheme="minorHAnsi"/>
         <w:kern w:val="2"/>
         <w:sz w:val="24"/>
         <w:szCs w:val="24"/>
@@ -369,19 +400,23 @@
         <w14:ligatures w14:val="standardContextual"/>
       </w:rPr>
     </w:rPrDefault>
-    <w:pPrDefault/>
+    <w:pPrDefault>
+      <w:pPr>
+        <w:suppressAutoHyphens w:val="true"/>
+      </w:pPr>
+    </w:pPrDefault>
   </w:docDefaults>
   <w:latentStyles w:defLockedState="0" w:defUIPriority="99" w:defSemiHidden="0" w:defUnhideWhenUsed="0" w:defQFormat="0" w:count="376">
     <w:lsdException w:name="Normal" w:uiPriority="0" w:qFormat="1"/>
     <w:lsdException w:name="heading 1" w:uiPriority="9" w:qFormat="1"/>
-    <w:lsdException w:name="heading 2" w:semiHidden="1" w:uiPriority="9" w:unhideWhenUsed="1" w:qFormat="1"/>
-    <w:lsdException w:name="heading 3" w:semiHidden="1" w:uiPriority="9" w:unhideWhenUsed="1" w:qFormat="1"/>
-    <w:lsdException w:name="heading 4" w:semiHidden="1" w:uiPriority="9" w:unhideWhenUsed="1" w:qFormat="1"/>
-    <w:lsdException w:name="heading 5" w:semiHidden="1" w:uiPriority="9" w:unhideWhenUsed="1" w:qFormat="1"/>
-    <w:lsdException w:name="heading 6" w:semiHidden="1" w:uiPriority="9" w:unhideWhenUsed="1" w:qFormat="1"/>
-    <w:lsdException w:name="heading 7" w:semiHidden="1" w:uiPriority="9" w:unhideWhenUsed="1" w:qFormat="1"/>
-    <w:lsdException w:name="heading 8" w:semiHidden="1" w:uiPriority="9" w:unhideWhenUsed="1" w:qFormat="1"/>
-    <w:lsdException w:name="heading 9" w:semiHidden="1" w:uiPriority="9" w:unhideWhenUsed="1" w:qFormat="1"/>
+    <w:lsdException w:name="heading 2" w:uiPriority="9" w:semiHidden="1" w:unhideWhenUsed="1" w:qFormat="1"/>
+    <w:lsdException w:name="heading 3" w:uiPriority="9" w:semiHidden="1" w:unhideWhenUsed="1" w:qFormat="1"/>
+    <w:lsdException w:name="heading 4" w:uiPriority="9" w:semiHidden="1" w:unhideWhenUsed="1" w:qFormat="1"/>
+    <w:lsdException w:name="heading 5" w:uiPriority="9" w:semiHidden="1" w:unhideWhenUsed="1" w:qFormat="1"/>
+    <w:lsdException w:name="heading 6" w:uiPriority="9" w:semiHidden="1" w:unhideWhenUsed="1" w:qFormat="1"/>
+    <w:lsdException w:name="heading 7" w:uiPriority="9" w:semiHidden="1" w:unhideWhenUsed="1" w:qFormat="1"/>
+    <w:lsdException w:name="heading 8" w:uiPriority="9" w:semiHidden="1" w:unhideWhenUsed="1" w:qFormat="1"/>
+    <w:lsdException w:name="heading 9" w:uiPriority="9" w:semiHidden="1" w:unhideWhenUsed="1" w:qFormat="1"/>
     <w:lsdException w:name="index 1" w:semiHidden="1" w:unhideWhenUsed="1"/>
     <w:lsdException w:name="index 2" w:semiHidden="1" w:unhideWhenUsed="1"/>
     <w:lsdException w:name="index 3" w:semiHidden="1" w:unhideWhenUsed="1"/>
@@ -391,22 +426,22 @@
     <w:lsdException w:name="index 7" w:semiHidden="1" w:unhideWhenUsed="1"/>
     <w:lsdException w:name="index 8" w:semiHidden="1" w:unhideWhenUsed="1"/>
     <w:lsdException w:name="index 9" w:semiHidden="1" w:unhideWhenUsed="1"/>
-    <w:lsdException w:name="toc 1" w:semiHidden="1" w:uiPriority="39" w:unhideWhenUsed="1"/>
-    <w:lsdException w:name="toc 2" w:semiHidden="1" w:uiPriority="39" w:unhideWhenUsed="1"/>
-    <w:lsdException w:name="toc 3" w:semiHidden="1" w:uiPriority="39" w:unhideWhenUsed="1"/>
-    <w:lsdException w:name="toc 4" w:semiHidden="1" w:uiPriority="39" w:unhideWhenUsed="1"/>
-    <w:lsdException w:name="toc 5" w:semiHidden="1" w:uiPriority="39" w:unhideWhenUsed="1"/>
-    <w:lsdException w:name="toc 6" w:semiHidden="1" w:uiPriority="39" w:unhideWhenUsed="1"/>
-    <w:lsdException w:name="toc 7" w:semiHidden="1" w:uiPriority="39" w:unhideWhenUsed="1"/>
-    <w:lsdException w:name="toc 8" w:semiHidden="1" w:uiPriority="39" w:unhideWhenUsed="1"/>
-    <w:lsdException w:name="toc 9" w:semiHidden="1" w:uiPriority="39" w:unhideWhenUsed="1"/>
+    <w:lsdException w:name="toc 1" w:uiPriority="39" w:semiHidden="1" w:unhideWhenUsed="1"/>
+    <w:lsdException w:name="toc 2" w:uiPriority="39" w:semiHidden="1" w:unhideWhenUsed="1"/>
+    <w:lsdException w:name="toc 3" w:uiPriority="39" w:semiHidden="1" w:unhideWhenUsed="1"/>
+    <w:lsdException w:name="toc 4" w:uiPriority="39" w:semiHidden="1" w:unhideWhenUsed="1"/>
+    <w:lsdException w:name="toc 5" w:uiPriority="39" w:semiHidden="1" w:unhideWhenUsed="1"/>
+    <w:lsdException w:name="toc 6" w:uiPriority="39" w:semiHidden="1" w:unhideWhenUsed="1"/>
+    <w:lsdException w:name="toc 7" w:uiPriority="39" w:semiHidden="1" w:unhideWhenUsed="1"/>
+    <w:lsdException w:name="toc 8" w:uiPriority="39" w:semiHidden="1" w:unhideWhenUsed="1"/>
+    <w:lsdException w:name="toc 9" w:uiPriority="39" w:semiHidden="1" w:unhideWhenUsed="1"/>
     <w:lsdException w:name="Normal Indent" w:semiHidden="1" w:unhideWhenUsed="1"/>
     <w:lsdException w:name="footnote text" w:semiHidden="1" w:unhideWhenUsed="1"/>
     <w:lsdException w:name="annotation text" w:semiHidden="1" w:unhideWhenUsed="1"/>
     <w:lsdException w:name="header" w:semiHidden="1" w:unhideWhenUsed="1"/>
     <w:lsdException w:name="footer" w:semiHidden="1" w:unhideWhenUsed="1"/>
     <w:lsdException w:name="index heading" w:semiHidden="1" w:unhideWhenUsed="1"/>
-    <w:lsdException w:name="caption" w:semiHidden="1" w:uiPriority="35" w:unhideWhenUsed="1" w:qFormat="1"/>
+    <w:lsdException w:name="caption" w:uiPriority="35" w:semiHidden="1" w:unhideWhenUsed="1" w:qFormat="1"/>
     <w:lsdException w:name="table of figures" w:semiHidden="1" w:unhideWhenUsed="1"/>
     <w:lsdException w:name="envelope address" w:semiHidden="1" w:unhideWhenUsed="1"/>
     <w:lsdException w:name="envelope return" w:semiHidden="1" w:unhideWhenUsed="1"/>
@@ -437,7 +472,7 @@
     <w:lsdException w:name="Title" w:uiPriority="10" w:qFormat="1"/>
     <w:lsdException w:name="Closing" w:semiHidden="1" w:unhideWhenUsed="1"/>
     <w:lsdException w:name="Signature" w:semiHidden="1" w:unhideWhenUsed="1"/>
-    <w:lsdException w:name="Default Paragraph Font" w:semiHidden="1" w:uiPriority="1" w:unhideWhenUsed="1"/>
+    <w:lsdException w:name="Default Paragraph Font" w:uiPriority="1" w:semiHidden="1" w:unhideWhenUsed="1"/>
     <w:lsdException w:name="Body Text" w:semiHidden="1" w:unhideWhenUsed="1"/>
     <w:lsdException w:name="Body Text Indent" w:semiHidden="1" w:unhideWhenUsed="1"/>
     <w:lsdException w:name="List Continue" w:semiHidden="1" w:unhideWhenUsed="1"/>
@@ -637,8 +672,8 @@
     <w:lsdException w:name="Subtle Reference" w:uiPriority="31" w:qFormat="1"/>
     <w:lsdException w:name="Intense Reference" w:uiPriority="32" w:qFormat="1"/>
     <w:lsdException w:name="Book Title" w:uiPriority="33" w:qFormat="1"/>
-    <w:lsdException w:name="Bibliography" w:semiHidden="1" w:uiPriority="37" w:unhideWhenUsed="1"/>
-    <w:lsdException w:name="TOC Heading" w:semiHidden="1" w:uiPriority="39" w:unhideWhenUsed="1" w:qFormat="1"/>
+    <w:lsdException w:name="Bibliography" w:uiPriority="37" w:semiHidden="1" w:unhideWhenUsed="1"/>
+    <w:lsdException w:name="TOC Heading" w:uiPriority="39" w:semiHidden="1" w:unhideWhenUsed="1" w:qFormat="1"/>
     <w:lsdException w:name="Plain Table 1" w:uiPriority="41"/>
     <w:lsdException w:name="Plain Table 2" w:uiPriority="42"/>
     <w:lsdException w:name="Plain Table 3" w:uiPriority="43"/>
@@ -749,36 +784,169 @@
     <w:lsdException w:name="Unresolved Mention" w:semiHidden="1" w:unhideWhenUsed="1"/>
     <w:lsdException w:name="Smart Link" w:semiHidden="1" w:unhideWhenUsed="1"/>
   </w:latentStyles>
-  <w:style w:type="paragraph" w:default="1" w:styleId="Normal">
+  <w:style w:type="paragraph" w:styleId="Normal" w:default="1">
     <w:name w:val="Normal"/>
     <w:qFormat/>
+    <w:pPr>
+      <w:widowControl/>
+      <w:bidi w:val="0"/>
+      <w:spacing w:before="0" w:after="0"/>
+      <w:jc w:val="left"/>
+    </w:pPr>
+    <w:rPr>
+      <w:rFonts w:ascii="Calibri" w:hAnsi="Calibri" w:eastAsia="Calibri" w:cs="" w:asciiTheme="minorHAnsi" w:cstheme="minorBidi" w:eastAsiaTheme="minorHAnsi" w:hAnsiTheme="minorHAnsi"/>
+      <w:color w:val="auto"/>
+      <w:kern w:val="2"/>
+      <w:sz w:val="24"/>
+      <w:szCs w:val="24"/>
+      <w:lang w:val="en-US" w:eastAsia="en-US" w:bidi="ar-SA"/>
+      <w14:ligatures w14:val="standardContextual"/>
+    </w:rPr>
   </w:style>
   <w:style w:type="paragraph" w:styleId="Heading1">
-    <w:name w:val="heading 1"/>
+    <w:name w:val="Heading 1"/>
     <w:basedOn w:val="Normal"/>
     <w:next w:val="Normal"/>
     <w:link w:val="Heading1Char"/>
     <w:uiPriority w:val="9"/>
     <w:qFormat/>
-    <w:rsid w:val="00B72A89"/>
+    <w:rsid w:val="00b72a89"/>
     <w:pPr>
-      <w:keepNext/>
+      <w:keepNext w:val="true"/>
       <w:keepLines/>
-      <w:spacing w:before="240"/>
+      <w:spacing w:before="240" w:after="0"/>
       <w:outlineLvl w:val="0"/>
     </w:pPr>
     <w:rPr>
-      <w:rFonts w:asciiTheme="majorHAnsi" w:eastAsiaTheme="majorEastAsia" w:hAnsiTheme="majorHAnsi" w:cstheme="majorBidi"/>
-      <w:color w:val="2F5496" w:themeColor="accent1" w:themeShade="BF"/>
+      <w:rFonts w:ascii="Calibri Light" w:hAnsi="Calibri Light" w:eastAsia="" w:cs="" w:asciiTheme="majorHAnsi" w:cstheme="majorBidi" w:eastAsiaTheme="majorEastAsia" w:hAnsiTheme="majorHAnsi"/>
+      <w:color w:themeColor="accent1" w:themeShade="bf" w:val="2F5496"/>
       <w:sz w:val="32"/>
       <w:szCs w:val="32"/>
     </w:rPr>
   </w:style>
-  <w:style w:type="character" w:default="1" w:styleId="DefaultParagraphFont">
+  <w:style w:type="character" w:styleId="DefaultParagraphFont" w:default="1">
     <w:name w:val="Default Paragraph Font"/>
     <w:uiPriority w:val="1"/>
     <w:semiHidden/>
     <w:unhideWhenUsed/>
+    <w:qFormat/>
+    <w:rPr/>
+  </w:style>
+  <w:style w:type="character" w:styleId="Heading1Char" w:customStyle="1">
+    <w:name w:val="Heading 1 Char"/>
+    <w:basedOn w:val="DefaultParagraphFont"/>
+    <w:link w:val="Heading1"/>
+    <w:uiPriority w:val="9"/>
+    <w:qFormat/>
+    <w:rsid w:val="00b72a89"/>
+    <w:rPr>
+      <w:rFonts w:ascii="Calibri Light" w:hAnsi="Calibri Light" w:eastAsia="" w:cs="" w:asciiTheme="majorHAnsi" w:cstheme="majorBidi" w:eastAsiaTheme="majorEastAsia" w:hAnsiTheme="majorHAnsi"/>
+      <w:color w:themeColor="accent1" w:themeShade="bf" w:val="2F5496"/>
+      <w:sz w:val="32"/>
+      <w:szCs w:val="32"/>
+    </w:rPr>
+  </w:style>
+  <w:style w:type="character" w:styleId="Hyperlink">
+    <w:name w:val="Hyperlink"/>
+    <w:basedOn w:val="DefaultParagraphFont"/>
+    <w:uiPriority w:val="99"/>
+    <w:unhideWhenUsed/>
+    <w:rsid w:val="00e26565"/>
+    <w:rPr>
+      <w:color w:themeColor="hyperlink" w:val="0563C1"/>
+      <w:u w:val="single"/>
+    </w:rPr>
+  </w:style>
+  <w:style w:type="character" w:styleId="UnresolvedMention">
+    <w:name w:val="Unresolved Mention"/>
+    <w:basedOn w:val="DefaultParagraphFont"/>
+    <w:uiPriority w:val="99"/>
+    <w:semiHidden/>
+    <w:unhideWhenUsed/>
+    <w:qFormat/>
+    <w:rsid w:val="00e26565"/>
+    <w:rPr>
+      <w:color w:val="605E5C"/>
+      <w:shd w:fill="E1DFDD" w:val="clear"/>
+    </w:rPr>
+  </w:style>
+  <w:style w:type="paragraph" w:styleId="Heading">
+    <w:name w:val="Heading"/>
+    <w:basedOn w:val="Normal"/>
+    <w:next w:val="BodyText"/>
+    <w:qFormat/>
+    <w:pPr>
+      <w:keepNext w:val="true"/>
+      <w:spacing w:before="240" w:after="120"/>
+    </w:pPr>
+    <w:rPr>
+      <w:rFonts w:ascii="Liberation Sans" w:hAnsi="Liberation Sans" w:eastAsia="Microsoft YaHei" w:cs="Arial"/>
+      <w:sz w:val="28"/>
+      <w:szCs w:val="28"/>
+    </w:rPr>
+  </w:style>
+  <w:style w:type="paragraph" w:styleId="BodyText">
+    <w:name w:val="Body Text"/>
+    <w:basedOn w:val="Normal"/>
+    <w:pPr>
+      <w:spacing w:lineRule="auto" w:line="276" w:before="0" w:after="140"/>
+    </w:pPr>
+    <w:rPr/>
+  </w:style>
+  <w:style w:type="paragraph" w:styleId="List">
+    <w:name w:val="List"/>
+    <w:basedOn w:val="BodyText"/>
+    <w:pPr/>
+    <w:rPr>
+      <w:rFonts w:cs="Arial"/>
+    </w:rPr>
+  </w:style>
+  <w:style w:type="paragraph" w:styleId="Caption">
+    <w:name w:val="Caption"/>
+    <w:basedOn w:val="Normal"/>
+    <w:qFormat/>
+    <w:pPr>
+      <w:suppressLineNumbers/>
+      <w:spacing w:before="120" w:after="120"/>
+    </w:pPr>
+    <w:rPr>
+      <w:rFonts w:cs="Arial"/>
+      <w:i/>
+      <w:iCs/>
+      <w:sz w:val="24"/>
+      <w:szCs w:val="24"/>
+    </w:rPr>
+  </w:style>
+  <w:style w:type="paragraph" w:styleId="Index">
+    <w:name w:val="Index"/>
+    <w:basedOn w:val="Normal"/>
+    <w:qFormat/>
+    <w:pPr>
+      <w:suppressLineNumbers/>
+    </w:pPr>
+    <w:rPr>
+      <w:rFonts w:cs="Arial"/>
+    </w:rPr>
+  </w:style>
+  <w:style w:type="paragraph" w:styleId="ListParagraph">
+    <w:name w:val="List Paragraph"/>
+    <w:basedOn w:val="Normal"/>
+    <w:uiPriority w:val="34"/>
+    <w:qFormat/>
+    <w:rsid w:val="00d57e03"/>
+    <w:pPr>
+      <w:spacing w:before="0" w:after="0"/>
+      <w:ind w:left="720"/>
+      <w:contextualSpacing/>
+    </w:pPr>
+    <w:rPr/>
+  </w:style>
+  <w:style w:type="numbering" w:styleId="NoList" w:default="1">
+    <w:name w:val="No List"/>
+    <w:uiPriority w:val="99"/>
+    <w:semiHidden/>
+    <w:unhideWhenUsed/>
+    <w:qFormat/>
   </w:style>
   <w:style w:type="table" w:default="1" w:styleId="TableNormal">
     <w:name w:val="Normal Table"/>
@@ -786,7 +954,6 @@
     <w:semiHidden/>
     <w:unhideWhenUsed/>
     <w:tblPr>
-      <w:tblInd w:w="0" w:type="dxa"/>
       <w:tblCellMar>
         <w:top w:w="0" w:type="dxa"/>
         <w:left w:w="108" w:type="dxa"/>
@@ -795,252 +962,101 @@
       </w:tblCellMar>
     </w:tblPr>
   </w:style>
-  <w:style w:type="numbering" w:default="1" w:styleId="NoList">
-    <w:name w:val="No List"/>
-    <w:uiPriority w:val="99"/>
-    <w:semiHidden/>
-    <w:unhideWhenUsed/>
-  </w:style>
-  <w:style w:type="paragraph" w:styleId="ListParagraph">
-    <w:name w:val="List Paragraph"/>
-    <w:basedOn w:val="Normal"/>
-    <w:uiPriority w:val="34"/>
-    <w:qFormat/>
-    <w:rsid w:val="00D57E03"/>
-    <w:pPr>
-      <w:ind w:left="720"/>
-      <w:contextualSpacing/>
-    </w:pPr>
-  </w:style>
-  <w:style w:type="character" w:customStyle="1" w:styleId="Heading1Char">
-    <w:name w:val="Heading 1 Char"/>
-    <w:basedOn w:val="DefaultParagraphFont"/>
-    <w:link w:val="Heading1"/>
-    <w:uiPriority w:val="9"/>
-    <w:rsid w:val="00B72A89"/>
-    <w:rPr>
-      <w:rFonts w:asciiTheme="majorHAnsi" w:eastAsiaTheme="majorEastAsia" w:hAnsiTheme="majorHAnsi" w:cstheme="majorBidi"/>
-      <w:color w:val="2F5496" w:themeColor="accent1" w:themeShade="BF"/>
-      <w:sz w:val="32"/>
-      <w:szCs w:val="32"/>
-    </w:rPr>
-  </w:style>
-  <w:style w:type="character" w:styleId="Hyperlink">
-    <w:name w:val="Hyperlink"/>
-    <w:basedOn w:val="DefaultParagraphFont"/>
-    <w:uiPriority w:val="99"/>
-    <w:unhideWhenUsed/>
-    <w:rsid w:val="00E26565"/>
-    <w:rPr>
-      <w:color w:val="0563C1" w:themeColor="hyperlink"/>
-      <w:u w:val="single"/>
-    </w:rPr>
-  </w:style>
-  <w:style w:type="character" w:styleId="UnresolvedMention">
-    <w:name w:val="Unresolved Mention"/>
-    <w:basedOn w:val="DefaultParagraphFont"/>
-    <w:uiPriority w:val="99"/>
-    <w:semiHidden/>
-    <w:unhideWhenUsed/>
-    <w:rsid w:val="00E26565"/>
-    <w:rPr>
-      <w:color w:val="605E5C"/>
-      <w:shd w:val="clear" w:color="auto" w:fill="E1DFDD"/>
-    </w:rPr>
-  </w:style>
 </w:styles>
 </file>
 
 <file path=word/theme/theme1.xml><?xml version="1.0" encoding="utf-8"?>
-<a:theme xmlns:a="http://schemas.openxmlformats.org/drawingml/2006/main" name="Office Theme">
+<a:theme xmlns:a="http://schemas.openxmlformats.org/drawingml/2006/main" xmlns:r="http://schemas.openxmlformats.org/officeDocument/2006/relationships" name="Office Theme">
   <a:themeElements>
     <a:clrScheme name="Office">
       <a:dk1>
-        <a:sysClr val="windowText" lastClr="000000"/>
+        <a:srgbClr val="000000"/>
       </a:dk1>
       <a:lt1>
-        <a:sysClr val="window" lastClr="FFFFFF"/>
+        <a:srgbClr val="ffffff"/>
       </a:lt1>
       <a:dk2>
-        <a:srgbClr val="44546A"/>
+        <a:srgbClr val="44546a"/>
       </a:dk2>
       <a:lt2>
-        <a:srgbClr val="E7E6E6"/>
+        <a:srgbClr val="e7e6e6"/>
       </a:lt2>
       <a:accent1>
-        <a:srgbClr val="4472C4"/>
+        <a:srgbClr val="4472c4"/>
       </a:accent1>
       <a:accent2>
-        <a:srgbClr val="ED7D31"/>
+        <a:srgbClr val="ed7d31"/>
       </a:accent2>
       <a:accent3>
-        <a:srgbClr val="A5A5A5"/>
+        <a:srgbClr val="a5a5a5"/>
       </a:accent3>
       <a:accent4>
-        <a:srgbClr val="FFC000"/>
+        <a:srgbClr val="ffc000"/>
       </a:accent4>
       <a:accent5>
-        <a:srgbClr val="5B9BD5"/>
+        <a:srgbClr val="5b9bd5"/>
       </a:accent5>
       <a:accent6>
-        <a:srgbClr val="70AD47"/>
+        <a:srgbClr val="70ad47"/>
       </a:accent6>
       <a:hlink>
-        <a:srgbClr val="0563C1"/>
+        <a:srgbClr val="0563c1"/>
       </a:hlink>
       <a:folHlink>
-        <a:srgbClr val="954F72"/>
+        <a:srgbClr val="954f72"/>
       </a:folHlink>
     </a:clrScheme>
     <a:fontScheme name="Office">
       <a:majorFont>
-        <a:latin typeface="Calibri Light" panose="020F0302020204030204"/>
+        <a:latin typeface="Calibri Light" panose="020F0302020204030204" pitchFamily="0" charset="1"/>
         <a:ea typeface=""/>
         <a:cs typeface=""/>
-        <a:font script="Jpan" typeface="游ゴシック Light"/>
-        <a:font script="Hang" typeface="맑은 고딕"/>
-        <a:font script="Hans" typeface="等线 Light"/>
-        <a:font script="Hant" typeface="新細明體"/>
-        <a:font script="Arab" typeface="Times New Roman"/>
-        <a:font script="Hebr" typeface="Times New Roman"/>
-        <a:font script="Thai" typeface="Angsana New"/>
-        <a:font script="Ethi" typeface="Nyala"/>
-        <a:font script="Beng" typeface="Vrinda"/>
-        <a:font script="Gujr" typeface="Shruti"/>
-        <a:font script="Khmr" typeface="MoolBoran"/>
-        <a:font script="Knda" typeface="Tunga"/>
-        <a:font script="Guru" typeface="Raavi"/>
-        <a:font script="Cans" typeface="Euphemia"/>
-        <a:font script="Cher" typeface="Plantagenet Cherokee"/>
-        <a:font script="Yiii" typeface="Microsoft Yi Baiti"/>
-        <a:font script="Tibt" typeface="Microsoft Himalaya"/>
-        <a:font script="Thaa" typeface="MV Boli"/>
-        <a:font script="Deva" typeface="Mangal"/>
-        <a:font script="Telu" typeface="Gautami"/>
-        <a:font script="Taml" typeface="Latha"/>
-        <a:font script="Syrc" typeface="Estrangelo Edessa"/>
-        <a:font script="Orya" typeface="Kalinga"/>
-        <a:font script="Mlym" typeface="Kartika"/>
-        <a:font script="Laoo" typeface="DokChampa"/>
-        <a:font script="Sinh" typeface="Iskoola Pota"/>
-        <a:font script="Mong" typeface="Mongolian Baiti"/>
-        <a:font script="Viet" typeface="Times New Roman"/>
-        <a:font script="Uigh" typeface="Microsoft Uighur"/>
-        <a:font script="Geor" typeface="Sylfaen"/>
-        <a:font script="Armn" typeface="Arial"/>
-        <a:font script="Bugi" typeface="Leelawadee UI"/>
-        <a:font script="Bopo" typeface="Microsoft JhengHei"/>
-        <a:font script="Java" typeface="Javanese Text"/>
-        <a:font script="Lisu" typeface="Segoe UI"/>
-        <a:font script="Mymr" typeface="Myanmar Text"/>
-        <a:font script="Nkoo" typeface="Ebrima"/>
-        <a:font script="Olck" typeface="Nirmala UI"/>
-        <a:font script="Osma" typeface="Ebrima"/>
-        <a:font script="Phag" typeface="Phagspa"/>
-        <a:font script="Syrn" typeface="Estrangelo Edessa"/>
-        <a:font script="Syrj" typeface="Estrangelo Edessa"/>
-        <a:font script="Syre" typeface="Estrangelo Edessa"/>
-        <a:font script="Sora" typeface="Nirmala UI"/>
-        <a:font script="Tale" typeface="Microsoft Tai Le"/>
-        <a:font script="Talu" typeface="Microsoft New Tai Lue"/>
-        <a:font script="Tfng" typeface="Ebrima"/>
       </a:majorFont>
       <a:minorFont>
-        <a:latin typeface="Calibri" panose="020F0502020204030204"/>
+        <a:latin typeface="Calibri" panose="020F0502020204030204" pitchFamily="0" charset="1"/>
         <a:ea typeface=""/>
         <a:cs typeface=""/>
-        <a:font script="Jpan" typeface="游明朝"/>
-        <a:font script="Hang" typeface="맑은 고딕"/>
-        <a:font script="Hans" typeface="等线"/>
-        <a:font script="Hant" typeface="新細明體"/>
-        <a:font script="Arab" typeface="Arial"/>
-        <a:font script="Hebr" typeface="Arial"/>
-        <a:font script="Thai" typeface="Cordia New"/>
-        <a:font script="Ethi" typeface="Nyala"/>
-        <a:font script="Beng" typeface="Vrinda"/>
-        <a:font script="Gujr" typeface="Shruti"/>
-        <a:font script="Khmr" typeface="DaunPenh"/>
-        <a:font script="Knda" typeface="Tunga"/>
-        <a:font script="Guru" typeface="Raavi"/>
-        <a:font script="Cans" typeface="Euphemia"/>
-        <a:font script="Cher" typeface="Plantagenet Cherokee"/>
-        <a:font script="Yiii" typeface="Microsoft Yi Baiti"/>
-        <a:font script="Tibt" typeface="Microsoft Himalaya"/>
-        <a:font script="Thaa" typeface="MV Boli"/>
-        <a:font script="Deva" typeface="Mangal"/>
-        <a:font script="Telu" typeface="Gautami"/>
-        <a:font script="Taml" typeface="Latha"/>
-        <a:font script="Syrc" typeface="Estrangelo Edessa"/>
-        <a:font script="Orya" typeface="Kalinga"/>
-        <a:font script="Mlym" typeface="Kartika"/>
-        <a:font script="Laoo" typeface="DokChampa"/>
-        <a:font script="Sinh" typeface="Iskoola Pota"/>
-        <a:font script="Mong" typeface="Mongolian Baiti"/>
-        <a:font script="Viet" typeface="Arial"/>
-        <a:font script="Uigh" typeface="Microsoft Uighur"/>
-        <a:font script="Geor" typeface="Sylfaen"/>
-        <a:font script="Armn" typeface="Arial"/>
-        <a:font script="Bugi" typeface="Leelawadee UI"/>
-        <a:font script="Bopo" typeface="Microsoft JhengHei"/>
-        <a:font script="Java" typeface="Javanese Text"/>
-        <a:font script="Lisu" typeface="Segoe UI"/>
-        <a:font script="Mymr" typeface="Myanmar Text"/>
-        <a:font script="Nkoo" typeface="Ebrima"/>
-        <a:font script="Olck" typeface="Nirmala UI"/>
-        <a:font script="Osma" typeface="Ebrima"/>
-        <a:font script="Phag" typeface="Phagspa"/>
-        <a:font script="Syrn" typeface="Estrangelo Edessa"/>
-        <a:font script="Syrj" typeface="Estrangelo Edessa"/>
-        <a:font script="Syre" typeface="Estrangelo Edessa"/>
-        <a:font script="Sora" typeface="Nirmala UI"/>
-        <a:font script="Tale" typeface="Microsoft Tai Le"/>
-        <a:font script="Talu" typeface="Microsoft New Tai Lue"/>
-        <a:font script="Tfng" typeface="Ebrima"/>
       </a:minorFont>
     </a:fontScheme>
-    <a:fmtScheme name="Office">
+    <a:fmtScheme>
       <a:fillStyleLst>
         <a:solidFill>
           <a:schemeClr val="phClr"/>
         </a:solidFill>
-        <a:gradFill rotWithShape="1">
+        <a:gradFill>
           <a:gsLst>
             <a:gs pos="0">
               <a:schemeClr val="phClr">
                 <a:lumMod val="110000"/>
-                <a:satMod val="105000"/>
                 <a:tint val="67000"/>
               </a:schemeClr>
             </a:gs>
             <a:gs pos="50000">
               <a:schemeClr val="phClr">
                 <a:lumMod val="105000"/>
-                <a:satMod val="103000"/>
                 <a:tint val="73000"/>
               </a:schemeClr>
             </a:gs>
             <a:gs pos="100000">
               <a:schemeClr val="phClr">
                 <a:lumMod val="105000"/>
-                <a:satMod val="109000"/>
                 <a:tint val="81000"/>
               </a:schemeClr>
             </a:gs>
           </a:gsLst>
           <a:lin ang="5400000" scaled="0"/>
+          <a:tileRect l="0" t="0" r="0" b="0"/>
         </a:gradFill>
-        <a:gradFill rotWithShape="1">
+        <a:gradFill>
           <a:gsLst>
             <a:gs pos="0">
               <a:schemeClr val="phClr">
-                <a:satMod val="103000"/>
                 <a:lumMod val="102000"/>
                 <a:tint val="94000"/>
               </a:schemeClr>
             </a:gs>
             <a:gs pos="50000">
               <a:schemeClr val="phClr">
-                <a:satMod val="110000"/>
                 <a:lumMod val="100000"/>
                 <a:shade val="100000"/>
               </a:schemeClr>
@@ -1048,33 +1064,24 @@
             <a:gs pos="100000">
               <a:schemeClr val="phClr">
                 <a:lumMod val="99000"/>
-                <a:satMod val="120000"/>
                 <a:shade val="78000"/>
               </a:schemeClr>
             </a:gs>
           </a:gsLst>
           <a:lin ang="5400000" scaled="0"/>
+          <a:tileRect l="0" t="0" r="0" b="0"/>
         </a:gradFill>
       </a:fillStyleLst>
       <a:lnStyleLst>
         <a:ln w="6350" cap="flat" cmpd="sng" algn="ctr">
-          <a:solidFill>
-            <a:schemeClr val="phClr"/>
-          </a:solidFill>
           <a:prstDash val="solid"/>
           <a:miter lim="800000"/>
         </a:ln>
         <a:ln w="12700" cap="flat" cmpd="sng" algn="ctr">
-          <a:solidFill>
-            <a:schemeClr val="phClr"/>
-          </a:solidFill>
           <a:prstDash val="solid"/>
           <a:miter lim="800000"/>
         </a:ln>
         <a:ln w="19050" cap="flat" cmpd="sng" algn="ctr">
-          <a:solidFill>
-            <a:schemeClr val="phClr"/>
-          </a:solidFill>
           <a:prstDash val="solid"/>
           <a:miter lim="800000"/>
         </a:ln>
@@ -1087,13 +1094,7 @@
           <a:effectLst/>
         </a:effectStyle>
         <a:effectStyle>
-          <a:effectLst>
-            <a:outerShdw blurRad="57150" dist="19050" dir="5400000" algn="ctr" rotWithShape="0">
-              <a:srgbClr val="000000">
-                <a:alpha val="63000"/>
-              </a:srgbClr>
-            </a:outerShdw>
-          </a:effectLst>
+          <a:effectLst/>
         </a:effectStyle>
       </a:effectStyleLst>
       <a:bgFillStyleLst>
@@ -1103,15 +1104,13 @@
         <a:solidFill>
           <a:schemeClr val="phClr">
             <a:tint val="95000"/>
-            <a:satMod val="170000"/>
           </a:schemeClr>
         </a:solidFill>
-        <a:gradFill rotWithShape="1">
+        <a:gradFill>
           <a:gsLst>
             <a:gs pos="0">
               <a:schemeClr val="phClr">
                 <a:tint val="93000"/>
-                <a:satMod val="150000"/>
                 <a:shade val="98000"/>
                 <a:lumMod val="102000"/>
               </a:schemeClr>
@@ -1119,7 +1118,6 @@
             <a:gs pos="50000">
               <a:schemeClr val="phClr">
                 <a:tint val="98000"/>
-                <a:satMod val="130000"/>
                 <a:shade val="90000"/>
                 <a:lumMod val="103000"/>
               </a:schemeClr>
@@ -1127,21 +1125,14 @@
             <a:gs pos="100000">
               <a:schemeClr val="phClr">
                 <a:shade val="63000"/>
-                <a:satMod val="120000"/>
               </a:schemeClr>
             </a:gs>
           </a:gsLst>
           <a:lin ang="5400000" scaled="0"/>
+          <a:tileRect l="0" t="0" r="0" b="0"/>
         </a:gradFill>
       </a:bgFillStyleLst>
     </a:fmtScheme>
   </a:themeElements>
-  <a:objectDefaults/>
-  <a:extraClrSchemeLst/>
-  <a:extLst>
-    <a:ext uri="{05A4C25C-085E-4340-85A3-A5531E510DB2}">
-      <thm15:themeFamily xmlns:thm15="http://schemas.microsoft.com/office/thememl/2012/main" name="Office Theme" id="{62F939B6-93AF-4DB8-9C6B-D6C7DFDC589F}" vid="{4A3C46E8-61CC-4603-A589-7422A47A8E4A}"/>
-    </a:ext>
-  </a:extLst>
 </a:theme>
 </file>
</xml_diff>